<commit_message>
title page content added -policies, img places, comments
</commit_message>
<xml_diff>
--- a/to do.docx
+++ b/to do.docx
@@ -14,13 +14,6 @@
         <w:t>Filtrovanie</w:t>
       </w:r>
     </w:p>
-    <w:p>
-      <w:proofErr w:type="spellStart"/>
-      <w:r>
-        <w:t>Search</w:t>
-      </w:r>
-      <w:proofErr w:type="spellEnd"/>
-    </w:p>
     <w:p/>
     <w:p>
       <w:proofErr w:type="spellStart"/>
@@ -97,7 +90,7 @@
     <w:p>
       <w:proofErr w:type="spellStart"/>
       <w:r>
-        <w:t>Privacy</w:t>
+        <w:t>Return</w:t>
       </w:r>
       <w:proofErr w:type="spellEnd"/>
       <w:r>
@@ -110,6 +103,24 @@
       <w:proofErr w:type="spellEnd"/>
       <w:r>
         <w:t xml:space="preserve"> – iba text</w:t>
+      </w:r>
+    </w:p>
+    <w:p>
+      <w:proofErr w:type="spellStart"/>
+      <w:r>
+        <w:t>Shiping</w:t>
+      </w:r>
+      <w:proofErr w:type="spellEnd"/>
+      <w:r>
+        <w:t xml:space="preserve"> </w:t>
+      </w:r>
+      <w:proofErr w:type="spellStart"/>
+      <w:r>
+        <w:t>policy</w:t>
+      </w:r>
+      <w:proofErr w:type="spellEnd"/>
+      <w:r>
+        <w:t xml:space="preserve"> - text</w:t>
       </w:r>
     </w:p>
     <w:p>

</xml_diff>

<commit_message>
added information about order
</commit_message>
<xml_diff>
--- a/to do.docx
+++ b/to do.docx
@@ -8,55 +8,96 @@
         <w:t>Kategorie</w:t>
       </w:r>
       <w:proofErr w:type="spellEnd"/>
-    </w:p>
-    <w:p>
+      <w:r>
+        <w:t xml:space="preserve"> a </w:t>
+      </w:r>
       <w:r>
         <w:t>Filtrovanie</w:t>
+      </w:r>
+      <w:r>
+        <w:t xml:space="preserve"> dokončiť</w:t>
       </w:r>
     </w:p>
     <w:p/>
     <w:p>
-      <w:proofErr w:type="spellStart"/>
-      <w:r>
-        <w:t>Product</w:t>
-      </w:r>
-      <w:proofErr w:type="spellEnd"/>
+      <w:r>
+        <w:t xml:space="preserve">Admin </w:t>
+      </w:r>
+      <w:r>
+        <w:t>–</w:t>
+      </w:r>
       <w:r>
         <w:t xml:space="preserve"> </w:t>
       </w:r>
       <w:proofErr w:type="spellStart"/>
       <w:r>
-        <w:t>page</w:t>
-      </w:r>
-      <w:proofErr w:type="spellEnd"/>
-      <w:r>
-        <w:t xml:space="preserve"> </w:t>
+        <w:t>idk</w:t>
+      </w:r>
+      <w:proofErr w:type="spellEnd"/>
+      <w:r>
+        <w:t xml:space="preserve"> -dlho </w:t>
       </w:r>
     </w:p>
     <w:p>
       <w:r>
-        <w:t xml:space="preserve">Admin - </w:t>
-      </w:r>
-      <w:proofErr w:type="spellStart"/>
-      <w:r>
-        <w:t>idk</w:t>
-      </w:r>
-      <w:proofErr w:type="spellEnd"/>
+        <w:t xml:space="preserve">Register </w:t>
+      </w:r>
+      <w:r>
+        <w:t>–</w:t>
+      </w:r>
+      <w:r>
+        <w:t xml:space="preserve"> </w:t>
+      </w:r>
+      <w:proofErr w:type="spellStart"/>
+      <w:r>
+        <w:t>formular</w:t>
+      </w:r>
+      <w:proofErr w:type="spellEnd"/>
+      <w:r>
+        <w:t xml:space="preserve"> -dlho</w:t>
+      </w:r>
     </w:p>
     <w:p>
-      <w:r>
-        <w:t xml:space="preserve">Register - </w:t>
-      </w:r>
-      <w:proofErr w:type="spellStart"/>
-      <w:r>
-        <w:t>formular</w:t>
-      </w:r>
-      <w:proofErr w:type="spellEnd"/>
+      <w:proofErr w:type="spellStart"/>
+      <w:r>
+        <w:t>About</w:t>
+      </w:r>
+      <w:proofErr w:type="spellEnd"/>
+      <w:r>
+        <w:t xml:space="preserve"> </w:t>
+      </w:r>
+      <w:proofErr w:type="spellStart"/>
+      <w:r>
+        <w:t>us</w:t>
+      </w:r>
+      <w:proofErr w:type="spellEnd"/>
+      <w:r>
+        <w:t xml:space="preserve"> – </w:t>
+      </w:r>
+      <w:proofErr w:type="spellStart"/>
+      <w:r>
+        <w:t>nase</w:t>
+      </w:r>
+      <w:proofErr w:type="spellEnd"/>
+      <w:r>
+        <w:t xml:space="preserve"> fotky, a </w:t>
+      </w:r>
+      <w:proofErr w:type="spellStart"/>
+      <w:r>
+        <w:t>kratky</w:t>
+      </w:r>
+      <w:proofErr w:type="spellEnd"/>
+      <w:r>
+        <w:t xml:space="preserve"> popis</w:t>
+      </w:r>
+      <w:r>
+        <w:t xml:space="preserve"> – 30minut</w:t>
+      </w:r>
     </w:p>
     <w:p>
       <w:proofErr w:type="spellStart"/>
       <w:r>
-        <w:t>About</w:t>
+        <w:t>Contact</w:t>
       </w:r>
       <w:proofErr w:type="spellEnd"/>
       <w:r>
@@ -64,7 +105,7 @@
       </w:r>
       <w:proofErr w:type="spellStart"/>
       <w:r>
-        <w:t>us</w:t>
+        <w:t>page</w:t>
       </w:r>
       <w:proofErr w:type="spellEnd"/>
       <w:r>
@@ -72,43 +113,70 @@
       </w:r>
       <w:proofErr w:type="spellStart"/>
       <w:r>
-        <w:t>nase</w:t>
-      </w:r>
-      <w:proofErr w:type="spellEnd"/>
-      <w:r>
-        <w:t xml:space="preserve"> fotky, a </w:t>
-      </w:r>
-      <w:proofErr w:type="spellStart"/>
-      <w:r>
-        <w:t>kratky</w:t>
-      </w:r>
-      <w:proofErr w:type="spellEnd"/>
-      <w:r>
-        <w:t xml:space="preserve"> popis</w:t>
-      </w:r>
+        <w:t>instagram</w:t>
+      </w:r>
+      <w:proofErr w:type="spellEnd"/>
+      <w:r>
+        <w:t>, mobil...</w:t>
+      </w:r>
+      <w:r>
+        <w:t xml:space="preserve"> </w:t>
+      </w:r>
+      <w:r>
+        <w:t xml:space="preserve">– 30 </w:t>
+      </w:r>
+      <w:proofErr w:type="spellStart"/>
+      <w:r>
+        <w:t>minut</w:t>
+      </w:r>
+      <w:proofErr w:type="spellEnd"/>
     </w:p>
     <w:p>
       <w:proofErr w:type="spellStart"/>
       <w:r>
-        <w:t>Return</w:t>
-      </w:r>
-      <w:proofErr w:type="spellEnd"/>
-      <w:r>
-        <w:t xml:space="preserve"> </w:t>
-      </w:r>
-      <w:proofErr w:type="spellStart"/>
-      <w:r>
-        <w:t>policy</w:t>
-      </w:r>
-      <w:proofErr w:type="spellEnd"/>
-      <w:r>
-        <w:t xml:space="preserve"> – iba text</w:t>
+        <w:t>Liked</w:t>
+      </w:r>
+      <w:proofErr w:type="spellEnd"/>
+      <w:r>
+        <w:t xml:space="preserve"> – rovnako ako </w:t>
+      </w:r>
+      <w:proofErr w:type="spellStart"/>
+      <w:r>
+        <w:t>men</w:t>
+      </w:r>
+      <w:proofErr w:type="spellEnd"/>
+      <w:r>
+        <w:t>/</w:t>
+      </w:r>
+      <w:proofErr w:type="spellStart"/>
+      <w:r>
+        <w:t>women</w:t>
+      </w:r>
+      <w:proofErr w:type="spellEnd"/>
+      <w:r>
+        <w:t>/</w:t>
+      </w:r>
+      <w:proofErr w:type="spellStart"/>
+      <w:r>
+        <w:t>kids</w:t>
+      </w:r>
+      <w:proofErr w:type="spellEnd"/>
+      <w:r>
+        <w:t xml:space="preserve"> -filtrovanie, produkty, </w:t>
+      </w:r>
+      <w:proofErr w:type="spellStart"/>
+      <w:r>
+        <w:t>kategorie</w:t>
+      </w:r>
+      <w:proofErr w:type="spellEnd"/>
+      <w:r>
+        <w:t xml:space="preserve"> - 5 minút </w:t>
       </w:r>
     </w:p>
     <w:p>
       <w:proofErr w:type="spellStart"/>
       <w:r>
-        <w:t>Shiping</w:t>
+        <w:t>Shoping</w:t>
       </w:r>
       <w:proofErr w:type="spellEnd"/>
       <w:r>
@@ -116,17 +184,20 @@
       </w:r>
       <w:proofErr w:type="spellStart"/>
       <w:r>
-        <w:t>policy</w:t>
-      </w:r>
-      <w:proofErr w:type="spellEnd"/>
-      <w:r>
-        <w:t xml:space="preserve"> - text</w:t>
+        <w:t>cart</w:t>
+      </w:r>
+      <w:proofErr w:type="spellEnd"/>
+      <w:r>
+        <w:t xml:space="preserve"> </w:t>
+      </w:r>
+      <w:r>
+        <w:t>- dlho</w:t>
       </w:r>
     </w:p>
     <w:p>
       <w:proofErr w:type="spellStart"/>
       <w:r>
-        <w:t>Contact</w:t>
+        <w:t>Information</w:t>
       </w:r>
       <w:proofErr w:type="spellEnd"/>
       <w:r>
@@ -134,64 +205,7 @@
       </w:r>
       <w:proofErr w:type="spellStart"/>
       <w:r>
-        <w:t>page</w:t>
-      </w:r>
-      <w:proofErr w:type="spellEnd"/>
-      <w:r>
-        <w:t xml:space="preserve"> – </w:t>
-      </w:r>
-      <w:proofErr w:type="spellStart"/>
-      <w:r>
-        <w:t>instagram</w:t>
-      </w:r>
-      <w:proofErr w:type="spellEnd"/>
-      <w:r>
-        <w:t>, mobil...</w:t>
-      </w:r>
-    </w:p>
-    <w:p>
-      <w:proofErr w:type="spellStart"/>
-      <w:r>
-        <w:t>Liked</w:t>
-      </w:r>
-      <w:proofErr w:type="spellEnd"/>
-      <w:r>
-        <w:t xml:space="preserve"> – rovnako ako </w:t>
-      </w:r>
-      <w:proofErr w:type="spellStart"/>
-      <w:r>
-        <w:t>men</w:t>
-      </w:r>
-      <w:proofErr w:type="spellEnd"/>
-      <w:r>
-        <w:t>/</w:t>
-      </w:r>
-      <w:proofErr w:type="spellStart"/>
-      <w:r>
-        <w:t>women</w:t>
-      </w:r>
-      <w:proofErr w:type="spellEnd"/>
-      <w:r>
-        <w:t>/</w:t>
-      </w:r>
-      <w:proofErr w:type="spellStart"/>
-      <w:r>
-        <w:t>kids</w:t>
-      </w:r>
-      <w:proofErr w:type="spellEnd"/>
-      <w:r>
-        <w:t xml:space="preserve"> -filtrovanie, produkty, </w:t>
-      </w:r>
-      <w:proofErr w:type="spellStart"/>
-      <w:r>
-        <w:t>kategorie</w:t>
-      </w:r>
-      <w:proofErr w:type="spellEnd"/>
-    </w:p>
-    <w:p>
-      <w:proofErr w:type="spellStart"/>
-      <w:r>
-        <w:t>Shoping</w:t>
+        <w:t>about</w:t>
       </w:r>
       <w:proofErr w:type="spellEnd"/>
       <w:r>
@@ -199,11 +213,11 @@
       </w:r>
       <w:proofErr w:type="spellStart"/>
       <w:r>
-        <w:t>cart</w:t>
-      </w:r>
-      <w:proofErr w:type="spellEnd"/>
-      <w:r>
-        <w:t xml:space="preserve"> </w:t>
+        <w:t>order</w:t>
+      </w:r>
+      <w:proofErr w:type="spellEnd"/>
+      <w:r>
+        <w:t xml:space="preserve"> -dlho</w:t>
       </w:r>
     </w:p>
     <w:p/>
@@ -277,13 +291,69 @@
           <w:tcPr>
             <w:tcW w:w="1129" w:type="dxa"/>
           </w:tcPr>
-          <w:p/>
+          <w:p>
+            <w:r>
+              <w:t>27.3.</w:t>
+            </w:r>
+          </w:p>
         </w:tc>
         <w:tc>
           <w:tcPr>
             <w:tcW w:w="8221" w:type="dxa"/>
           </w:tcPr>
-          <w:p/>
+          <w:p>
+            <w:r>
+              <w:t xml:space="preserve">MB – </w:t>
+            </w:r>
+            <w:proofErr w:type="spellStart"/>
+            <w:r>
+              <w:t>filter+kategorie</w:t>
+            </w:r>
+            <w:proofErr w:type="spellEnd"/>
+            <w:r>
+              <w:t xml:space="preserve"> fix; </w:t>
+            </w:r>
+            <w:proofErr w:type="spellStart"/>
+            <w:r>
+              <w:t>shoping</w:t>
+            </w:r>
+            <w:proofErr w:type="spellEnd"/>
+            <w:r>
+              <w:t xml:space="preserve"> </w:t>
+            </w:r>
+            <w:proofErr w:type="spellStart"/>
+            <w:r>
+              <w:t>cart</w:t>
+            </w:r>
+            <w:proofErr w:type="spellEnd"/>
+            <w:r>
+              <w:t xml:space="preserve"> MK – register, </w:t>
+            </w:r>
+            <w:proofErr w:type="spellStart"/>
+            <w:r>
+              <w:t>information</w:t>
+            </w:r>
+            <w:proofErr w:type="spellEnd"/>
+            <w:r>
+              <w:t xml:space="preserve"> </w:t>
+            </w:r>
+            <w:proofErr w:type="spellStart"/>
+            <w:r>
+              <w:t>about</w:t>
+            </w:r>
+            <w:proofErr w:type="spellEnd"/>
+            <w:r>
+              <w:t xml:space="preserve"> </w:t>
+            </w:r>
+            <w:proofErr w:type="spellStart"/>
+            <w:r>
+              <w:t>order</w:t>
+            </w:r>
+            <w:proofErr w:type="spellEnd"/>
+            <w:r>
+              <w:t xml:space="preserve">, </w:t>
+            </w:r>
+          </w:p>
         </w:tc>
       </w:tr>
     </w:tbl>

</xml_diff>